<commit_message>
finished app and updated doc
</commit_message>
<xml_diff>
--- a/BradyChris _Lab_11.docx
+++ b/BradyChris _Lab_11.docx
@@ -460,11 +460,144 @@
       </w:r>
       <w:r>
         <w:rPr>
+          <w:noProof/>
+        </w:rPr>
+        <w:t xml:space="preserve"> </w:t>
+      </w:r>
+      <w:r>
+        <w:rPr>
+          <w:noProof/>
+        </w:rPr>
+        <w:lastRenderedPageBreak/>
+        <w:drawing>
+          <wp:inline distT="0" distB="0" distL="0" distR="0" wp14:anchorId="0416355A" wp14:editId="3AC4722C">
+            <wp:extent cx="2274058" cy="3686175"/>
+            <wp:effectExtent l="0" t="0" r="0" b="0"/>
+            <wp:docPr id="1584701318" name="Picture 1" descr="A white screen with a white screen&#10;&#10;Description automatically generated"/>
+            <wp:cNvGraphicFramePr>
+              <a:graphicFrameLocks xmlns:a="http://schemas.openxmlformats.org/drawingml/2006/main" noChangeAspect="1"/>
+            </wp:cNvGraphicFramePr>
+            <a:graphic xmlns:a="http://schemas.openxmlformats.org/drawingml/2006/main">
+              <a:graphicData uri="http://schemas.openxmlformats.org/drawingml/2006/picture">
+                <pic:pic xmlns:pic="http://schemas.openxmlformats.org/drawingml/2006/picture">
+                  <pic:nvPicPr>
+                    <pic:cNvPr id="1584701318" name="Picture 1" descr="A white screen with a white screen&#10;&#10;Description automatically generated"/>
+                    <pic:cNvPicPr/>
+                  </pic:nvPicPr>
+                  <pic:blipFill>
+                    <a:blip r:embed="rId8"/>
+                    <a:stretch>
+                      <a:fillRect/>
+                    </a:stretch>
+                  </pic:blipFill>
+                  <pic:spPr>
+                    <a:xfrm>
+                      <a:off x="0" y="0"/>
+                      <a:ext cx="2284927" cy="3703793"/>
+                    </a:xfrm>
+                    <a:prstGeom prst="rect">
+                      <a:avLst/>
+                    </a:prstGeom>
+                  </pic:spPr>
+                </pic:pic>
+              </a:graphicData>
+            </a:graphic>
+          </wp:inline>
+        </w:drawing>
+      </w:r>
+      <w:r>
+        <w:rPr>
+          <w:noProof/>
+        </w:rPr>
+        <w:t xml:space="preserve"> </w:t>
+      </w:r>
+      <w:r>
+        <w:rPr>
+          <w:noProof/>
+        </w:rPr>
+        <w:drawing>
+          <wp:inline distT="0" distB="0" distL="0" distR="0" wp14:anchorId="7ECBB4A9" wp14:editId="6C1B553D">
+            <wp:extent cx="2448983" cy="3714750"/>
+            <wp:effectExtent l="0" t="0" r="8890" b="0"/>
+            <wp:docPr id="164125904" name="Picture 1" descr="A screenshot of a computer&#10;&#10;Description automatically generated"/>
+            <wp:cNvGraphicFramePr>
+              <a:graphicFrameLocks xmlns:a="http://schemas.openxmlformats.org/drawingml/2006/main" noChangeAspect="1"/>
+            </wp:cNvGraphicFramePr>
+            <a:graphic xmlns:a="http://schemas.openxmlformats.org/drawingml/2006/main">
+              <a:graphicData uri="http://schemas.openxmlformats.org/drawingml/2006/picture">
+                <pic:pic xmlns:pic="http://schemas.openxmlformats.org/drawingml/2006/picture">
+                  <pic:nvPicPr>
+                    <pic:cNvPr id="164125904" name="Picture 1" descr="A screenshot of a computer&#10;&#10;Description automatically generated"/>
+                    <pic:cNvPicPr/>
+                  </pic:nvPicPr>
+                  <pic:blipFill>
+                    <a:blip r:embed="rId9"/>
+                    <a:stretch>
+                      <a:fillRect/>
+                    </a:stretch>
+                  </pic:blipFill>
+                  <pic:spPr>
+                    <a:xfrm>
+                      <a:off x="0" y="0"/>
+                      <a:ext cx="2466049" cy="3740637"/>
+                    </a:xfrm>
+                    <a:prstGeom prst="rect">
+                      <a:avLst/>
+                    </a:prstGeom>
+                  </pic:spPr>
+                </pic:pic>
+              </a:graphicData>
+            </a:graphic>
+          </wp:inline>
+        </w:drawing>
+      </w:r>
+      <w:r>
+        <w:rPr>
           <w:rFonts w:ascii="Times New Roman" w:hAnsi="Times New Roman"/>
           <w:sz w:val="24"/>
           <w:szCs w:val="24"/>
         </w:rPr>
         <w:br/>
+      </w:r>
+      <w:r>
+        <w:rPr>
+          <w:noProof/>
+        </w:rPr>
+        <w:drawing>
+          <wp:inline distT="0" distB="0" distL="0" distR="0" wp14:anchorId="33E8EAB7" wp14:editId="77F732EF">
+            <wp:extent cx="2562937" cy="4124325"/>
+            <wp:effectExtent l="0" t="0" r="8890" b="0"/>
+            <wp:docPr id="1920777797" name="Picture 1" descr="A screenshot of a computer&#10;&#10;Description automatically generated"/>
+            <wp:cNvGraphicFramePr>
+              <a:graphicFrameLocks xmlns:a="http://schemas.openxmlformats.org/drawingml/2006/main" noChangeAspect="1"/>
+            </wp:cNvGraphicFramePr>
+            <a:graphic xmlns:a="http://schemas.openxmlformats.org/drawingml/2006/main">
+              <a:graphicData uri="http://schemas.openxmlformats.org/drawingml/2006/picture">
+                <pic:pic xmlns:pic="http://schemas.openxmlformats.org/drawingml/2006/picture">
+                  <pic:nvPicPr>
+                    <pic:cNvPr id="1920777797" name="Picture 1" descr="A screenshot of a computer&#10;&#10;Description automatically generated"/>
+                    <pic:cNvPicPr/>
+                  </pic:nvPicPr>
+                  <pic:blipFill>
+                    <a:blip r:embed="rId10"/>
+                    <a:stretch>
+                      <a:fillRect/>
+                    </a:stretch>
+                  </pic:blipFill>
+                  <pic:spPr>
+                    <a:xfrm>
+                      <a:off x="0" y="0"/>
+                      <a:ext cx="2568775" cy="4133720"/>
+                    </a:xfrm>
+                    <a:prstGeom prst="rect">
+                      <a:avLst/>
+                    </a:prstGeom>
+                  </pic:spPr>
+                </pic:pic>
+              </a:graphicData>
+            </a:graphic>
+          </wp:inline>
+        </w:drawing>
       </w:r>
     </w:p>
     <w:p>
@@ -619,7 +752,7 @@
       </w:r>
     </w:p>
     <w:sectPr>
-      <w:footerReference w:type="default" r:id="rId8"/>
+      <w:footerReference w:type="default" r:id="rId11"/>
       <w:pgSz w:w="12240" w:h="15840"/>
       <w:pgMar w:top="1440" w:right="1440" w:bottom="1440" w:left="1440" w:header="720" w:footer="720" w:gutter="0"/>
       <w:cols w:space="720"/>

</xml_diff>